<commit_message>
Improved readability and added missing big o notation to decode method
</commit_message>
<xml_diff>
--- a/CI583 Assignment - Huffman Coding Report.docx
+++ b/CI583 Assignment - Huffman Coding Report.docx
@@ -87,14 +87,14 @@
         <w:rPr>
           <w:rStyle w:val="SubtleReference"/>
         </w:rPr>
-        <w:t>2</w:t>
+        <w:t>6</w:t>
       </w:r>
       <w:r>
         <w:rPr>
           <w:rStyle w:val="SubtleReference"/>
           <w:vertAlign w:val="superscript"/>
         </w:rPr>
-        <w:t>nd</w:t>
+        <w:t>th</w:t>
       </w:r>
       <w:r>
         <w:rPr>
@@ -204,7 +204,7 @@
           <w:r>
             <w:fldChar w:fldCharType="separate"/>
           </w:r>
-          <w:hyperlink w:anchor="_Toc92049008" w:history="1">
+          <w:hyperlink w:anchor="_Toc92909959" w:history="1">
             <w:r>
               <w:rPr>
                 <w:rStyle w:val="Hyperlink"/>
@@ -252,7 +252,7 @@
                 <w:noProof/>
                 <w:webHidden/>
               </w:rPr>
-              <w:instrText xml:space="preserve"> PAGEREF _Toc92049008 \h </w:instrText>
+              <w:instrText xml:space="preserve"> PAGEREF _Toc92909959 \h </w:instrText>
             </w:r>
             <w:r>
               <w:rPr>
@@ -298,7 +298,7 @@
               <w:lang w:eastAsia="en-GB"/>
             </w:rPr>
           </w:pPr>
-          <w:hyperlink w:anchor="_Toc92049009" w:history="1">
+          <w:hyperlink w:anchor="_Toc92909960" w:history="1">
             <w:r>
               <w:rPr>
                 <w:rStyle w:val="Hyperlink"/>
@@ -346,7 +346,7 @@
                 <w:noProof/>
                 <w:webHidden/>
               </w:rPr>
-              <w:instrText xml:space="preserve"> PAGEREF _Toc92049009 \h </w:instrText>
+              <w:instrText xml:space="preserve"> PAGEREF _Toc92909960 \h </w:instrText>
             </w:r>
             <w:r>
               <w:rPr>
@@ -392,7 +392,7 @@
               <w:lang w:eastAsia="en-GB"/>
             </w:rPr>
           </w:pPr>
-          <w:hyperlink w:anchor="_Toc92049010" w:history="1">
+          <w:hyperlink w:anchor="_Toc92909961" w:history="1">
             <w:r>
               <w:rPr>
                 <w:rStyle w:val="Hyperlink"/>
@@ -436,7 +436,7 @@
                 <w:noProof/>
                 <w:webHidden/>
               </w:rPr>
-              <w:instrText xml:space="preserve"> PAGEREF _Toc92049010 \h </w:instrText>
+              <w:instrText xml:space="preserve"> PAGEREF _Toc92909961 \h </w:instrText>
             </w:r>
             <w:r>
               <w:rPr>
@@ -482,7 +482,7 @@
               <w:lang w:eastAsia="en-GB"/>
             </w:rPr>
           </w:pPr>
-          <w:hyperlink w:anchor="_Toc92049011" w:history="1">
+          <w:hyperlink w:anchor="_Toc92909962" w:history="1">
             <w:r>
               <w:rPr>
                 <w:rStyle w:val="Hyperlink"/>
@@ -526,7 +526,7 @@
                 <w:noProof/>
                 <w:webHidden/>
               </w:rPr>
-              <w:instrText xml:space="preserve"> PAGEREF _Toc92049011 \h </w:instrText>
+              <w:instrText xml:space="preserve"> PAGEREF _Toc92909962 \h </w:instrText>
             </w:r>
             <w:r>
               <w:rPr>
@@ -572,7 +572,7 @@
               <w:lang w:eastAsia="en-GB"/>
             </w:rPr>
           </w:pPr>
-          <w:hyperlink w:anchor="_Toc92049012" w:history="1">
+          <w:hyperlink w:anchor="_Toc92909963" w:history="1">
             <w:r>
               <w:rPr>
                 <w:rStyle w:val="Hyperlink"/>
@@ -616,7 +616,7 @@
                 <w:noProof/>
                 <w:webHidden/>
               </w:rPr>
-              <w:instrText xml:space="preserve"> PAGEREF _Toc92049012 \h </w:instrText>
+              <w:instrText xml:space="preserve"> PAGEREF _Toc92909963 \h </w:instrText>
             </w:r>
             <w:r>
               <w:rPr>
@@ -662,7 +662,7 @@
               <w:lang w:eastAsia="en-GB"/>
             </w:rPr>
           </w:pPr>
-          <w:hyperlink w:anchor="_Toc92049013" w:history="1">
+          <w:hyperlink w:anchor="_Toc92909964" w:history="1">
             <w:r>
               <w:rPr>
                 <w:rStyle w:val="Hyperlink"/>
@@ -706,7 +706,7 @@
                 <w:noProof/>
                 <w:webHidden/>
               </w:rPr>
-              <w:instrText xml:space="preserve"> PAGEREF _Toc92049013 \h </w:instrText>
+              <w:instrText xml:space="preserve"> PAGEREF _Toc92909964 \h </w:instrText>
             </w:r>
             <w:r>
               <w:rPr>
@@ -752,7 +752,7 @@
               <w:lang w:eastAsia="en-GB"/>
             </w:rPr>
           </w:pPr>
-          <w:hyperlink w:anchor="_Toc92049014" w:history="1">
+          <w:hyperlink w:anchor="_Toc92909965" w:history="1">
             <w:r>
               <w:rPr>
                 <w:rStyle w:val="Hyperlink"/>
@@ -800,7 +800,7 @@
                 <w:noProof/>
                 <w:webHidden/>
               </w:rPr>
-              <w:instrText xml:space="preserve"> PAGEREF _Toc92049014 \h </w:instrText>
+              <w:instrText xml:space="preserve"> PAGEREF _Toc92909965 \h </w:instrText>
             </w:r>
             <w:r>
               <w:rPr>
@@ -846,7 +846,7 @@
               <w:lang w:eastAsia="en-GB"/>
             </w:rPr>
           </w:pPr>
-          <w:hyperlink w:anchor="_Toc92049015" w:history="1">
+          <w:hyperlink w:anchor="_Toc92909966" w:history="1">
             <w:r>
               <w:rPr>
                 <w:rStyle w:val="Hyperlink"/>
@@ -890,7 +890,7 @@
                 <w:noProof/>
                 <w:webHidden/>
               </w:rPr>
-              <w:instrText xml:space="preserve"> PAGEREF _Toc92049015 \h </w:instrText>
+              <w:instrText xml:space="preserve"> PAGEREF _Toc92909966 \h </w:instrText>
             </w:r>
             <w:r>
               <w:rPr>
@@ -936,7 +936,7 @@
               <w:lang w:eastAsia="en-GB"/>
             </w:rPr>
           </w:pPr>
-          <w:hyperlink w:anchor="_Toc92049016" w:history="1">
+          <w:hyperlink w:anchor="_Toc92909967" w:history="1">
             <w:r>
               <w:rPr>
                 <w:rStyle w:val="Hyperlink"/>
@@ -980,7 +980,7 @@
                 <w:noProof/>
                 <w:webHidden/>
               </w:rPr>
-              <w:instrText xml:space="preserve"> PAGEREF _Toc92049016 \h </w:instrText>
+              <w:instrText xml:space="preserve"> PAGEREF _Toc92909967 \h </w:instrText>
             </w:r>
             <w:r>
               <w:rPr>
@@ -1026,7 +1026,7 @@
               <w:lang w:eastAsia="en-GB"/>
             </w:rPr>
           </w:pPr>
-          <w:hyperlink w:anchor="_Toc92049017" w:history="1">
+          <w:hyperlink w:anchor="_Toc92909968" w:history="1">
             <w:r>
               <w:rPr>
                 <w:rStyle w:val="Hyperlink"/>
@@ -1074,7 +1074,7 @@
                 <w:noProof/>
                 <w:webHidden/>
               </w:rPr>
-              <w:instrText xml:space="preserve"> PAGEREF _Toc92049017 \h </w:instrText>
+              <w:instrText xml:space="preserve"> PAGEREF _Toc92909968 \h </w:instrText>
             </w:r>
             <w:r>
               <w:rPr>
@@ -1120,7 +1120,7 @@
               <w:lang w:eastAsia="en-GB"/>
             </w:rPr>
           </w:pPr>
-          <w:hyperlink w:anchor="_Toc92049018" w:history="1">
+          <w:hyperlink w:anchor="_Toc92909969" w:history="1">
             <w:r>
               <w:rPr>
                 <w:rStyle w:val="Hyperlink"/>
@@ -1147,7 +1147,7 @@
                 <w:rStyle w:val="Hyperlink"/>
                 <w:noProof/>
               </w:rPr>
-              <w:t>Structures and algorithms in an operating systems</w:t>
+              <w:t>Structures and algorithms in operating systems</w:t>
             </w:r>
             <w:r>
               <w:rPr>
@@ -1168,7 +1168,7 @@
                 <w:noProof/>
                 <w:webHidden/>
               </w:rPr>
-              <w:instrText xml:space="preserve"> PAGEREF _Toc92049018 \h </w:instrText>
+              <w:instrText xml:space="preserve"> PAGEREF _Toc92909969 \h </w:instrText>
             </w:r>
             <w:r>
               <w:rPr>
@@ -1214,7 +1214,7 @@
               <w:lang w:eastAsia="en-GB"/>
             </w:rPr>
           </w:pPr>
-          <w:hyperlink w:anchor="_Toc92049019" w:history="1">
+          <w:hyperlink w:anchor="_Toc92909970" w:history="1">
             <w:r>
               <w:rPr>
                 <w:rStyle w:val="Hyperlink"/>
@@ -1258,7 +1258,7 @@
                 <w:noProof/>
                 <w:webHidden/>
               </w:rPr>
-              <w:instrText xml:space="preserve"> PAGEREF _Toc92049019 \h </w:instrText>
+              <w:instrText xml:space="preserve"> PAGEREF _Toc92909970 \h </w:instrText>
             </w:r>
             <w:r>
               <w:rPr>
@@ -1304,7 +1304,7 @@
               <w:lang w:eastAsia="en-GB"/>
             </w:rPr>
           </w:pPr>
-          <w:hyperlink w:anchor="_Toc92049020" w:history="1">
+          <w:hyperlink w:anchor="_Toc92909971" w:history="1">
             <w:r>
               <w:rPr>
                 <w:rStyle w:val="Hyperlink"/>
@@ -1348,7 +1348,7 @@
                 <w:noProof/>
                 <w:webHidden/>
               </w:rPr>
-              <w:instrText xml:space="preserve"> PAGEREF _Toc92049020 \h </w:instrText>
+              <w:instrText xml:space="preserve"> PAGEREF _Toc92909971 \h </w:instrText>
             </w:r>
             <w:r>
               <w:rPr>
@@ -1394,7 +1394,7 @@
               <w:lang w:eastAsia="en-GB"/>
             </w:rPr>
           </w:pPr>
-          <w:hyperlink w:anchor="_Toc92049021" w:history="1">
+          <w:hyperlink w:anchor="_Toc92909972" w:history="1">
             <w:r>
               <w:rPr>
                 <w:rStyle w:val="Hyperlink"/>
@@ -1438,7 +1438,7 @@
                 <w:noProof/>
                 <w:webHidden/>
               </w:rPr>
-              <w:instrText xml:space="preserve"> PAGEREF _Toc92049021 \h </w:instrText>
+              <w:instrText xml:space="preserve"> PAGEREF _Toc92909972 \h </w:instrText>
             </w:r>
             <w:r>
               <w:rPr>
@@ -1512,7 +1512,7 @@
       <w:pPr>
         <w:pStyle w:val="H1"/>
       </w:pPr>
-      <w:bookmarkStart w:id="0" w:name="_Toc92049008"/>
+      <w:bookmarkStart w:id="0" w:name="_Toc92909959"/>
       <w:r>
         <w:lastRenderedPageBreak/>
         <w:t>Introduction</w:t>
@@ -1527,22 +1527,52 @@
         <w:t xml:space="preserve">This report describes and explains the time complexity of </w:t>
       </w:r>
       <w:r>
-        <w:t>encoding and decoding methods</w:t>
+        <w:t xml:space="preserve">the </w:t>
+      </w:r>
+      <w:r>
+        <w:t>encod</w:t>
+      </w:r>
+      <w:r>
+        <w:t>e</w:t>
+      </w:r>
+      <w:r>
+        <w:t xml:space="preserve"> and decod</w:t>
+      </w:r>
+      <w:r>
+        <w:t>e</w:t>
+      </w:r>
+      <w:r>
+        <w:t xml:space="preserve"> methods</w:t>
       </w:r>
       <w:r>
         <w:t xml:space="preserve"> </w:t>
       </w:r>
       <w:r>
+        <w:t xml:space="preserve">used </w:t>
+      </w:r>
+      <w:r>
         <w:t xml:space="preserve">in </w:t>
       </w:r>
       <w:r>
-        <w:t>Huffman Coding</w:t>
+        <w:t xml:space="preserve">my </w:t>
+      </w:r>
+      <w:r>
+        <w:t xml:space="preserve">Huffman </w:t>
+      </w:r>
+      <w:r>
+        <w:t>c</w:t>
+      </w:r>
+      <w:r>
+        <w:t>oding</w:t>
+      </w:r>
+      <w:r>
+        <w:t xml:space="preserve"> assignment</w:t>
       </w:r>
       <w:r>
         <w:t xml:space="preserve"> </w:t>
       </w:r>
       <w:r>
-        <w:t xml:space="preserve">and how data structures serve a purpose in modern-day operating systems. </w:t>
+        <w:t>and how data structures serve a purpose in modern-day operating systems.</w:t>
       </w:r>
     </w:p>
     <w:p>
@@ -1550,7 +1580,7 @@
         <w:pStyle w:val="Body"/>
       </w:pPr>
       <w:r>
-        <w:t xml:space="preserve">Huffman coding is a lossless data compression algorithm that uses the frequency of characters or bytes to create the most compact bit representation of a </w:t>
+        <w:t xml:space="preserve">Huffman coding is a lossless compression algorithm that uses the frequency of characters or bytes to create the most compact bit representation of a </w:t>
       </w:r>
       <w:r>
         <w:t>data</w:t>
@@ -1568,7 +1598,13 @@
         <w:t>does this</w:t>
       </w:r>
       <w:r>
-        <w:t xml:space="preserve"> by constructing a frequency sorted binary tree, </w:t>
+        <w:t xml:space="preserve"> by constructing a frequency sorted binary tree</w:t>
+      </w:r>
+      <w:r>
+        <w:t xml:space="preserve"> known as a Huffman tree</w:t>
+      </w:r>
+      <w:r>
+        <w:t xml:space="preserve">, </w:t>
       </w:r>
       <w:r>
         <w:t>substitut</w:t>
@@ -1580,10 +1616,13 @@
         <w:t xml:space="preserve"> the </w:t>
       </w:r>
       <w:r>
-        <w:t>characters or bytes</w:t>
-      </w:r>
-      <w:r>
-        <w:t xml:space="preserve"> with bit patterns </w:t>
+        <w:t>characters</w:t>
+      </w:r>
+      <w:r>
+        <w:t xml:space="preserve"> with bit patterns</w:t>
+      </w:r>
+      <w:r>
+        <w:t xml:space="preserve"> thus </w:t>
       </w:r>
       <w:r>
         <w:t>compressing the file</w:t>
@@ -1592,7 +1631,7 @@
         <w:t xml:space="preserve"> </w:t>
       </w:r>
       <w:r>
-        <w:t>resulting in</w:t>
+        <w:t>with</w:t>
       </w:r>
       <w:r>
         <w:t xml:space="preserve"> </w:t>
@@ -1624,26 +1663,32 @@
         <w:t>increases</w:t>
       </w:r>
       <w:r>
-        <w:t xml:space="preserve"> in </w:t>
-      </w:r>
-      <w:r>
-        <w:t xml:space="preserve">both </w:t>
-      </w:r>
-      <w:r>
-        <w:t>the time and space domains. Big O notation represents this magnitude of growth as a function of its input length. It is the simplified analysis of an algorithm</w:t>
+        <w:t xml:space="preserve"> in the time and space domains. Big O notation represents this magnitude of growth as a function of its input length. It is the simplified analysis of an algorithm</w:t>
       </w:r>
       <w:r>
         <w:t>’</w:t>
       </w:r>
       <w:r>
-        <w:t>s efficiency. In most cases, and for this assignment, the worst-case scenario is considered within the time complexity domain.</w:t>
+        <w:t>s efficiency. In this assignment</w:t>
+      </w:r>
+      <w:r>
+        <w:t>,</w:t>
+      </w:r>
+      <w:r>
+        <w:t xml:space="preserve"> the worst-case scenario is considered </w:t>
+      </w:r>
+      <w:r>
+        <w:t>for</w:t>
+      </w:r>
+      <w:r>
+        <w:t xml:space="preserve"> the time complexity domain.</w:t>
       </w:r>
     </w:p>
     <w:p>
       <w:pPr>
         <w:pStyle w:val="Heading1"/>
       </w:pPr>
-      <w:bookmarkStart w:id="1" w:name="_Toc92049009"/>
+      <w:bookmarkStart w:id="1" w:name="_Toc92909960"/>
       <w:r>
         <w:t>Encod</w:t>
       </w:r>
@@ -1671,7 +1716,7 @@
       <w:pPr>
         <w:pStyle w:val="H2"/>
       </w:pPr>
-      <w:bookmarkStart w:id="2" w:name="_Toc92049010"/>
+      <w:bookmarkStart w:id="2" w:name="_Toc92909961"/>
       <w:r>
         <w:t>Generating the frequency table</w:t>
       </w:r>
@@ -1682,7 +1727,13 @@
         <w:pStyle w:val="Body"/>
       </w:pPr>
       <w:r>
-        <w:t>First, a table of all character frequencies is created. Since we must loop over each of the characters in the input string, the worst-case scenario for this method would be</w:t>
+        <w:t>First, a table of all character frequencies is created. Since we must loop over each of the characters in the input string</w:t>
+      </w:r>
+      <w:r>
+        <w:t xml:space="preserve"> using a for loop</w:t>
+      </w:r>
+      <w:r>
+        <w:t>, the worst-case scenario for this method would be</w:t>
       </w:r>
       <w:r>
         <w:t xml:space="preserve"> on the order of </w:t>
@@ -1712,10 +1763,10 @@
         <w:t xml:space="preserve">the </w:t>
       </w:r>
       <w:r>
-        <w:t xml:space="preserve">time taken </w:t>
-      </w:r>
-      <w:r>
-        <w:t>in a linear fashion</w:t>
+        <w:t xml:space="preserve">time </w:t>
+      </w:r>
+      <w:r>
+        <w:t>taken linearly</w:t>
       </w:r>
       <w:r>
         <w:t>.</w:t>
@@ -1725,7 +1776,7 @@
       <w:pPr>
         <w:pStyle w:val="H2"/>
       </w:pPr>
-      <w:bookmarkStart w:id="3" w:name="_Toc92049011"/>
+      <w:bookmarkStart w:id="3" w:name="_Toc92909962"/>
       <w:r>
         <w:t>Creating the Huffman tree</w:t>
       </w:r>
@@ -1737,13 +1788,31 @@
       </w:pPr>
       <w:r>
         <w:tab/>
-        <w:t xml:space="preserve">A Huffman tree is then built using the frequency table, starting with the two </w:t>
+        <w:t xml:space="preserve">A Huffman tree is built </w:t>
+      </w:r>
+      <w:r>
+        <w:t xml:space="preserve">next </w:t>
+      </w:r>
+      <w:r>
+        <w:t>using the frequency table</w:t>
+      </w:r>
+      <w:r>
+        <w:t>. S</w:t>
+      </w:r>
+      <w:r>
+        <w:t xml:space="preserve">tarting with the two </w:t>
       </w:r>
       <w:r>
         <w:t xml:space="preserve">lowest frequency </w:t>
       </w:r>
       <w:r>
-        <w:t>characters of and working towards the largest until a single element remains in the queue, which holds the complete Huffman tree. To retrieve the characters in frequencies ordered smallest to largest, a priority queue is used. The priority queue sorts nodes by frequency labels, with functions to enqueue new elements and dequeue the smallest.</w:t>
+        <w:t>characters of and working towards the largest</w:t>
+      </w:r>
+      <w:r>
+        <w:t xml:space="preserve"> </w:t>
+      </w:r>
+      <w:r>
+        <w:t>until a single element remains in the queue, which holds the complete Huffman tree. To retrieve the characters in frequencies ordered smallest to largest, a priority queue is used. The priority queue sorts nodes by frequency labels, with functions to enqueue new elements and dequeue the smallest.</w:t>
       </w:r>
     </w:p>
     <w:p>
@@ -1757,7 +1826,16 @@
         <w:t>,</w:t>
       </w:r>
       <w:r>
-        <w:t xml:space="preserve"> resulting in O(n^2) complexity.</w:t>
+        <w:t xml:space="preserve"> resulting in O(n</w:t>
+      </w:r>
+      <w:r>
+        <w:rPr>
+          <w:vertAlign w:val="superscript"/>
+        </w:rPr>
+        <w:t>2</w:t>
+      </w:r>
+      <w:r>
+        <w:t>) complexity.</w:t>
       </w:r>
     </w:p>
     <w:p>
@@ -1776,7 +1854,13 @@
         <w:t xml:space="preserve"> depth, which is log-linear</w:t>
       </w:r>
       <w:r>
-        <w:t>, or O(log n)</w:t>
+        <w:t>, or O(log</w:t>
+      </w:r>
+      <w:r>
+        <w:t>(n)</w:t>
+      </w:r>
+      <w:r>
+        <w:t>)</w:t>
       </w:r>
       <w:r>
         <w:t xml:space="preserve"> compared </w:t>
@@ -1788,7 +1872,22 @@
         <w:t xml:space="preserve"> size. As a result, </w:t>
       </w:r>
       <w:r>
-        <w:t>use of this new data structure has reduced complexity of generating the Huffman tree from O(n^2) to O(n log n)</w:t>
+        <w:t>use of this new data structure has reduced complexity of generating the Huffman tree from O(n</w:t>
+      </w:r>
+      <w:r>
+        <w:rPr>
+          <w:vertAlign w:val="superscript"/>
+        </w:rPr>
+        <w:t>2</w:t>
+      </w:r>
+      <w:r>
+        <w:t>) to O(n log</w:t>
+      </w:r>
+      <w:r>
+        <w:t>(n)</w:t>
+      </w:r>
+      <w:r>
+        <w:t>)</w:t>
       </w:r>
       <w:r>
         <w:t xml:space="preserve">. </w:t>
@@ -1803,38 +1902,50 @@
         <w:t>min-heap</w:t>
       </w:r>
       <w:r>
-        <w:t xml:space="preserve"> implementation was added to the class </w:t>
+        <w:t xml:space="preserve"> implementation was added to the </w:t>
+      </w:r>
+      <w:r>
+        <w:t xml:space="preserve">new </w:t>
+      </w:r>
+      <w:r>
+        <w:t xml:space="preserve">class </w:t>
       </w:r>
       <w:r>
         <w:t>‘</w:t>
       </w:r>
+      <w:proofErr w:type="spellStart"/>
       <w:r>
         <w:t>MinHeap</w:t>
       </w:r>
+      <w:proofErr w:type="spellEnd"/>
       <w:r>
         <w:t>’</w:t>
       </w:r>
       <w:r>
-        <w:t xml:space="preserve"> and extends the </w:t>
+        <w:t xml:space="preserve"> and extends </w:t>
       </w:r>
       <w:r>
         <w:t>‘</w:t>
       </w:r>
+      <w:proofErr w:type="spellStart"/>
       <w:r>
         <w:t>PQueue</w:t>
       </w:r>
+      <w:proofErr w:type="spellEnd"/>
       <w:r>
         <w:t>’</w:t>
       </w:r>
       <w:r>
-        <w:t xml:space="preserve"> method allowing replacement in the </w:t>
+        <w:t xml:space="preserve"> allowing replacement in the </w:t>
       </w:r>
       <w:r>
         <w:t>‘</w:t>
       </w:r>
+      <w:proofErr w:type="spellStart"/>
       <w:r>
         <w:t>treeFromFreqTable</w:t>
       </w:r>
+      <w:proofErr w:type="spellEnd"/>
       <w:r>
         <w:t>’</w:t>
       </w:r>
@@ -1849,7 +1960,7 @@
       <w:pPr>
         <w:pStyle w:val="H2"/>
       </w:pPr>
-      <w:bookmarkStart w:id="4" w:name="_Toc92049012"/>
+      <w:bookmarkStart w:id="4" w:name="_Toc92909963"/>
       <w:r>
         <w:t>Building the codes</w:t>
       </w:r>
@@ -1860,7 +1971,30 @@
         <w:pStyle w:val="Body"/>
       </w:pPr>
       <w:r>
-        <w:t>We can recursively call the traverse method on left and right nodes on the Huffman tree and receive a map containing an array list of boolean values, which represent their character codes with their corresponding characters. Like the min-heap, we only need to travel the tree</w:t>
+        <w:t xml:space="preserve">We can recursively call the traverse method </w:t>
+      </w:r>
+      <w:r>
+        <w:t>for</w:t>
+      </w:r>
+      <w:r>
+        <w:t xml:space="preserve"> left and right nodes on the Huffman tree and receive a map containing an array list of </w:t>
+      </w:r>
+      <w:r>
+        <w:t xml:space="preserve">all characters and their corresponding list of </w:t>
+      </w:r>
+      <w:proofErr w:type="spellStart"/>
+      <w:r>
+        <w:t>boolean</w:t>
+      </w:r>
+      <w:proofErr w:type="spellEnd"/>
+      <w:r>
+        <w:t xml:space="preserve"> values</w:t>
+      </w:r>
+      <w:r>
+        <w:t xml:space="preserve"> </w:t>
+      </w:r>
+      <w:r>
+        <w:t>which represent their codes. Like the min-heap, we only need to travel the tree</w:t>
       </w:r>
       <w:r>
         <w:t>’</w:t>
@@ -1884,7 +2018,16 @@
         <w:t xml:space="preserve"> is the number of nodes,</w:t>
       </w:r>
       <w:r>
-        <w:t xml:space="preserve"> as we must traverse each node</w:t>
+        <w:t xml:space="preserve"> as we must traverse </w:t>
+      </w:r>
+      <w:r>
+        <w:t>all</w:t>
+      </w:r>
+      <w:r>
+        <w:t xml:space="preserve"> node</w:t>
+      </w:r>
+      <w:r>
+        <w:t>s</w:t>
       </w:r>
       <w:r>
         <w:t xml:space="preserve"> to obtain all codes in the tree</w:t>
@@ -1897,7 +2040,7 @@
       <w:pPr>
         <w:pStyle w:val="H2"/>
       </w:pPr>
-      <w:bookmarkStart w:id="5" w:name="_Toc92049013"/>
+      <w:bookmarkStart w:id="5" w:name="_Toc92909964"/>
       <w:r>
         <w:t>Encoding the data</w:t>
       </w:r>
@@ -1908,7 +2051,15 @@
         <w:pStyle w:val="Body"/>
       </w:pPr>
       <w:r>
-        <w:t>Encoding utilises all previously mentioned methods to generate the required codes based on the given input string. Then, using the encoded values of each character, encode loops through each character in the string and stores its corresponding code in a list of binary values as booleans. The method finally returns the map of character codes with the encoded data, which completes the Huffman coding.</w:t>
+        <w:t xml:space="preserve">Encoding utilises all previously mentioned methods to generate the required codes based on the given input string. Then, using the encoded values of each character, encode loops through each character in the string and stores its corresponding code in a list of binary values as </w:t>
+      </w:r>
+      <w:proofErr w:type="spellStart"/>
+      <w:r>
+        <w:t>booleans</w:t>
+      </w:r>
+      <w:proofErr w:type="spellEnd"/>
+      <w:r>
+        <w:t>. The method finally returns the map of character codes with the encoded data, which completes the Huffman coding.</w:t>
       </w:r>
     </w:p>
     <w:p>
@@ -1921,14 +2072,28 @@
       <w:r>
         <w:t>‘</w:t>
       </w:r>
+      <w:proofErr w:type="spellStart"/>
       <w:r>
         <w:t>treeFromFreqTable</w:t>
       </w:r>
+      <w:proofErr w:type="spellEnd"/>
       <w:r>
         <w:t>’</w:t>
       </w:r>
       <w:r>
-        <w:t xml:space="preserve"> has a complexity of O(n log n), making it the worst-performing based on its input size. </w:t>
+        <w:t xml:space="preserve"> has a complexity of O(n log</w:t>
+      </w:r>
+      <w:r>
+        <w:t>(</w:t>
+      </w:r>
+      <w:r>
+        <w:t>n</w:t>
+      </w:r>
+      <w:r>
+        <w:t>)</w:t>
+      </w:r>
+      <w:r>
+        <w:t xml:space="preserve">), making it the worst-performing based on its input size. </w:t>
       </w:r>
     </w:p>
     <w:p>
@@ -1936,7 +2101,31 @@
         <w:pStyle w:val="Body"/>
       </w:pPr>
       <w:r>
-        <w:t xml:space="preserve">Overall the encode method has an order of complexity of O(n log n), where </w:t>
+        <w:t xml:space="preserve">Thus, </w:t>
+      </w:r>
+      <w:r>
+        <w:t xml:space="preserve">the encode method </w:t>
+      </w:r>
+      <w:r>
+        <w:t>o</w:t>
+      </w:r>
+      <w:r>
+        <w:t xml:space="preserve">verall </w:t>
+      </w:r>
+      <w:r>
+        <w:t>has an order of complexity of O(n log</w:t>
+      </w:r>
+      <w:r>
+        <w:t>(</w:t>
+      </w:r>
+      <w:r>
+        <w:t>n</w:t>
+      </w:r>
+      <w:r>
+        <w:t>)</w:t>
+      </w:r>
+      <w:r>
+        <w:t xml:space="preserve">), where </w:t>
       </w:r>
       <w:r>
         <w:t>‘</w:t>
@@ -1958,7 +2147,7 @@
       <w:pPr>
         <w:pStyle w:val="H1"/>
       </w:pPr>
-      <w:bookmarkStart w:id="6" w:name="_Toc92049014"/>
+      <w:bookmarkStart w:id="6" w:name="_Toc92909965"/>
       <w:r>
         <w:t>Decode method complexity</w:t>
       </w:r>
@@ -1968,7 +2157,7 @@
       <w:pPr>
         <w:pStyle w:val="H2"/>
       </w:pPr>
-      <w:bookmarkStart w:id="7" w:name="_Toc92049015"/>
+      <w:bookmarkStart w:id="7" w:name="_Toc92909966"/>
       <w:r>
         <w:t>Building a Huffman tree from a code map</w:t>
       </w:r>
@@ -1980,7 +2169,16 @@
       </w:pPr>
       <w:r>
         <w:tab/>
-        <w:t>To rebuild the Huffman tree, we must loop through each code to construct branch and leaf nodes. This is multiplied by the number of characters that need inserting into the tree.</w:t>
+        <w:t>To rebuild the Huffman tree, we must loop through each code to construct</w:t>
+      </w:r>
+      <w:r>
+        <w:t xml:space="preserve"> the</w:t>
+      </w:r>
+      <w:r>
+        <w:t xml:space="preserve"> branch and leaf nodes. This is multiplied by the number of characters that need inserting into the tree.</w:t>
+      </w:r>
+      <w:r>
+        <w:t xml:space="preserve"> This can be seen in the code as the nested for loops.</w:t>
       </w:r>
     </w:p>
     <w:p>
@@ -1990,7 +2188,13 @@
       <w:r>
         <w:lastRenderedPageBreak/>
         <w:tab/>
-        <w:t>In the average case where we have a somewhat more balanced Huffman tree, we would expect code lengths to be towards O(log(n)) and when in conjunction with each character, we have an average case of O(n log n).</w:t>
+        <w:t>In the average case where we have a somewhat more balanced Huffman tree, we would expect code lengths to be towards O(log(n)) and when in conjunction with each character, we have an average case of O(n log</w:t>
+      </w:r>
+      <w:r>
+        <w:t>(n)</w:t>
+      </w:r>
+      <w:r>
+        <w:t>).</w:t>
       </w:r>
     </w:p>
     <w:p>
@@ -1999,14 +2203,47 @@
       </w:pPr>
       <w:r>
         <w:tab/>
-        <w:t>However, in the worst-case, the longest code in a heavily unbalanced tree would be the total number of characters minus 1; or O(n-1) complexity. Multiplied by looping the total number of characters in the map, we reach a complexity of O(n*n-1), which reduces to an order of O(n^2) in the worst-case.</w:t>
+        <w:t>However, in the worst-case, the longest code in a heavily unbalanced tree would be the total number of characters minus 1; or O(n-1) complexity. Multipl</w:t>
+      </w:r>
+      <w:r>
+        <w:t>y this</w:t>
+      </w:r>
+      <w:r>
+        <w:t xml:space="preserve"> by looping the total number of characters in the map</w:t>
+      </w:r>
+      <w:r>
+        <w:t xml:space="preserve"> and </w:t>
+      </w:r>
+      <w:r>
+        <w:t xml:space="preserve">we reach a complexity of O(n*n-1), which </w:t>
+      </w:r>
+      <w:r>
+        <w:t>simplifies</w:t>
+      </w:r>
+      <w:r>
+        <w:t xml:space="preserve"> to</w:t>
+      </w:r>
+      <w:r>
+        <w:t xml:space="preserve"> </w:t>
+      </w:r>
+      <w:r>
+        <w:t>an order of O(n</w:t>
+      </w:r>
+      <w:r>
+        <w:rPr>
+          <w:vertAlign w:val="superscript"/>
+        </w:rPr>
+        <w:t>2</w:t>
+      </w:r>
+      <w:r>
+        <w:t>) in the worst-case.</w:t>
       </w:r>
     </w:p>
     <w:p>
       <w:pPr>
         <w:pStyle w:val="H2"/>
       </w:pPr>
-      <w:bookmarkStart w:id="8" w:name="_Toc92049016"/>
+      <w:bookmarkStart w:id="8" w:name="_Toc92909967"/>
       <w:r>
         <w:t>Decoding the data</w:t>
       </w:r>
@@ -2017,14 +2254,53 @@
         <w:pStyle w:val="Body"/>
       </w:pPr>
       <w:r>
-        <w:t>Decoding takes a map of all characters with their codes and the encoded data as a list of booleans. The earlier method is used to construct a Huffman tree using the provided codes, which we can use to decode the parsed data. We can traverse the tree and resolve each character by looping through the boolean values, finally adding it to a string.</w:t>
+        <w:t xml:space="preserve">Decoding takes a map of all characters with their codes and the encoded data as a list of </w:t>
+      </w:r>
+      <w:proofErr w:type="spellStart"/>
+      <w:r>
+        <w:t>booleans</w:t>
+      </w:r>
+      <w:proofErr w:type="spellEnd"/>
+      <w:r>
+        <w:t xml:space="preserve">. The earlier method is used to construct a Huffman tree using the provided codes, which we can use to decode the parsed data. We can traverse the tree and resolve each character by looping through the </w:t>
+      </w:r>
+      <w:proofErr w:type="spellStart"/>
+      <w:r>
+        <w:t>boolean</w:t>
+      </w:r>
+      <w:proofErr w:type="spellEnd"/>
+      <w:r>
+        <w:t xml:space="preserve"> values, finally adding it to a string.</w:t>
+      </w:r>
+      <w:r>
+        <w:t xml:space="preserve"> Even though we loop over each Boolean in the encoded data giving us an O(n), our complexity is determined by the worst performing method or structure which is the ‘</w:t>
+      </w:r>
+      <w:proofErr w:type="spellStart"/>
+      <w:r>
+        <w:t>treeFromCode</w:t>
+      </w:r>
+      <w:proofErr w:type="spellEnd"/>
+      <w:r>
+        <w:t xml:space="preserve">’ resulting in </w:t>
+      </w:r>
+      <w:r>
+        <w:t>O(n</w:t>
+      </w:r>
+      <w:r>
+        <w:rPr>
+          <w:vertAlign w:val="superscript"/>
+        </w:rPr>
+        <w:t>2</w:t>
+      </w:r>
+      <w:r>
+        <w:t>).</w:t>
       </w:r>
     </w:p>
     <w:p>
       <w:pPr>
         <w:pStyle w:val="H1"/>
       </w:pPr>
-      <w:bookmarkStart w:id="9" w:name="_Toc92049017"/>
+      <w:bookmarkStart w:id="9" w:name="_Toc92909968"/>
       <w:r>
         <w:t>Functional compression and decompression</w:t>
       </w:r>
@@ -2038,7 +2314,21 @@
         <w:pStyle w:val="Body"/>
       </w:pPr>
       <w:r>
-        <w:t>To produce a functional compression and decompression tool that allows files to be compressed or decompressed, a main method would need implementing. This main method would take in the file name and flags to compress or decompress the given file.</w:t>
+        <w:t>To produce a functional compression and decompression tool that allows files to be compressed or decompressed, a main method would need implementing. This main method would take the file name and flags to compress or decompress the given file</w:t>
+      </w:r>
+      <w:r>
+        <w:t xml:space="preserve"> in the ‘</w:t>
+      </w:r>
+      <w:proofErr w:type="spellStart"/>
+      <w:r>
+        <w:t>args</w:t>
+      </w:r>
+      <w:proofErr w:type="spellEnd"/>
+      <w:r>
+        <w:t>’ array</w:t>
+      </w:r>
+      <w:r>
+        <w:t>.</w:t>
       </w:r>
     </w:p>
     <w:p>
@@ -2063,23 +2353,34 @@
       <w:r>
         <w:t>‘</w:t>
       </w:r>
+      <w:proofErr w:type="spellStart"/>
       <w:r>
         <w:t>testCompressDecompress</w:t>
       </w:r>
+      <w:proofErr w:type="spellEnd"/>
       <w:r>
         <w:t>’</w:t>
       </w:r>
       <w:r>
-        <w:t xml:space="preserve"> was created to run and test against a set of different text files.</w:t>
+        <w:t xml:space="preserve"> was created to run and test against a set of different text files</w:t>
+      </w:r>
+      <w:r>
+        <w:t xml:space="preserve"> which can be set</w:t>
+      </w:r>
+      <w:r>
+        <w:t>.</w:t>
       </w:r>
     </w:p>
     <w:p>
       <w:pPr>
         <w:pStyle w:val="Heading1"/>
       </w:pPr>
-      <w:bookmarkStart w:id="10" w:name="_Toc92049018"/>
-      <w:r>
-        <w:t>Structures and algorithms in an operating systems</w:t>
+      <w:bookmarkStart w:id="10" w:name="_Toc92909969"/>
+      <w:r>
+        <w:t>Structures and algorithms in operating system</w:t>
+      </w:r>
+      <w:r>
+        <w:t>s</w:t>
       </w:r>
       <w:bookmarkEnd w:id="10"/>
     </w:p>
@@ -2095,7 +2396,7 @@
       <w:pPr>
         <w:pStyle w:val="H2"/>
       </w:pPr>
-      <w:bookmarkStart w:id="11" w:name="_Toc92049019"/>
+      <w:bookmarkStart w:id="11" w:name="_Toc92909970"/>
       <w:r>
         <w:t>Time-sharing scheduling and priority queues</w:t>
       </w:r>
@@ -2139,10 +2440,7 @@
         <w:pStyle w:val="Body"/>
       </w:pPr>
       <w:r>
-        <w:t>New tasks are enqueued with the highest priority at the beginning of the queue with a set amount of processor time referred to as quantum. Then, the task is dequeued and, as the task consumes its quantum, it is enqueued with a lower priority and its new quantum reduced. This way, important and short processes such as mouse input are completed immediately, whereas long computation tasks such as batch file transfers move further to the back of the queue.</w:t>
-      </w:r>
-      <w:r>
-        <w:t xml:space="preserve"> When there are few important tasks to complete, these lower priority processes complete</w:t>
+        <w:t>New tasks are enqueued with the highest priority at the beginning of the queue with a set amount of processor time referred to as quantum. Then, the task is dequeued and, as the task consumes its quantum, it is enqueued with a lower priority and its new quantum reduced. This way, important and short processes such as mouse input are completed immediately, whereas long computation tasks such as batch file transfers move further to the back of the queue. When there are few important tasks to complete, these lower priority processes complete</w:t>
       </w:r>
       <w:r>
         <w:t>.</w:t>
@@ -2152,7 +2450,7 @@
       <w:pPr>
         <w:pStyle w:val="H2"/>
       </w:pPr>
-      <w:bookmarkStart w:id="12" w:name="_Toc92049020"/>
+      <w:bookmarkStart w:id="12" w:name="_Toc92909971"/>
       <w:r>
         <w:t>The FAT file system and linked lists</w:t>
       </w:r>
@@ -2176,7 +2474,7 @@
       <w:pPr>
         <w:pStyle w:val="H2"/>
       </w:pPr>
-      <w:bookmarkStart w:id="13" w:name="_Toc92049021"/>
+      <w:bookmarkStart w:id="13" w:name="_Toc92909972"/>
       <w:r>
         <w:t>Directory listings and hash functions</w:t>
       </w:r>
@@ -2209,9 +2507,11 @@
       <w:r>
         <w:t>‘</w:t>
       </w:r>
+      <w:proofErr w:type="spellStart"/>
       <w:r>
         <w:t>hashCode</w:t>
       </w:r>
+      <w:proofErr w:type="spellEnd"/>
       <w:r>
         <w:t>’</w:t>
       </w:r>

</xml_diff>